<commit_message>
Adding documentation to ManagerTables
</commit_message>
<xml_diff>
--- a/Documentation/Документация.docx
+++ b/Documentation/Документация.docx
@@ -10911,9 +10911,229 @@
         </w:rPr>
         <w:t>dataGridView</w:t>
       </w:r>
-      <w:bookmarkStart w:id="17" w:name="_GoBack"/>
+    </w:p>
+    <w:p>
+      <w:pPr>
+        <w:pStyle w:val="Heading2"/>
+        <w:rPr>
+          <w:b w:val="0"/>
+        </w:rPr>
+      </w:pPr>
+      <w:bookmarkStart w:id="17" w:name="_Toc62587695"/>
+      <w:r>
+        <w:rPr>
+          <w:b w:val="0"/>
+        </w:rPr>
+        <w:t>3.12</w:t>
+      </w:r>
+      <w:r>
+        <w:rPr>
+          <w:b w:val="0"/>
+        </w:rPr>
+        <w:t>.</w:t>
+      </w:r>
+      <w:r>
+        <w:rPr>
+          <w:b w:val="0"/>
+        </w:rPr>
+        <w:t>ManagerTables</w:t>
+      </w:r>
       <w:bookmarkEnd w:id="17"/>
-    </w:p>
+      <w:r>
+        <w:rPr>
+          <w:b w:val="0"/>
+        </w:rPr>
+        <w:t xml:space="preserve"> </w:t>
+      </w:r>
+    </w:p>
+    <w:p>
+      <w:r>
+        <w:t>Във формата ManagerTables се изпълнява функционалността, свързана с добавяне и обработка на поръчки. Състои се от три groupBox-a. В първия от тях се избира маса от падащ списък, за която ще се изпълнява поръчката. Има и възможност за добавяне на маса с пореден номер, която се записва в списъка. Във втория groupBox се добавят продукти от падащ  списък, свързани с формата за меню, избира се количество и автоматично се зарежда съответната цена. При кликване на бутона "Добави", данните за ястието се добавят в третия groupBox форматирани по предварително зададен начин. Също така чрез този бутон се намалява количеството на продуктите, участващи в дадено ястие, във формата за наличност, както и в базата данни. Освен данни за ястието, в третия groupBox автоматично се зарежда настоящата дата и избраната от списъка маса и се изчислява крайната сума за цялата поръчка. При кликване на бутона "ОК", данните се изчистват. Функционалността се изпълнява чрез следните методи:</w:t>
+      </w:r>
+    </w:p>
+    <w:p>
+      <w:pPr>
+        <w:pStyle w:val="ListParagraph"/>
+        <w:numPr>
+          <w:ilvl w:val="0"/>
+          <w:numId w:val="51"/>
+        </w:numPr>
+      </w:pPr>
+      <w:r>
+        <w:rPr>
+          <w:lang w:val="en-US"/>
+        </w:rPr>
+        <w:t>private void ManagerTables_</w:t>
+      </w:r>
+      <w:proofErr w:type="gramStart"/>
+      <w:r>
+        <w:rPr>
+          <w:lang w:val="en-US"/>
+        </w:rPr>
+        <w:t>Load(</w:t>
+      </w:r>
+      <w:proofErr w:type="gramEnd"/>
+      <w:r>
+        <w:rPr>
+          <w:lang w:val="en-US"/>
+        </w:rPr>
+        <w:t>object sender, EventArgs e)</w:t>
+      </w:r>
+      <w:r>
+        <w:t xml:space="preserve"> - зареждане на датата</w:t>
+      </w:r>
+    </w:p>
+    <w:p>
+      <w:pPr>
+        <w:pStyle w:val="ListParagraph"/>
+        <w:numPr>
+          <w:ilvl w:val="0"/>
+          <w:numId w:val="51"/>
+        </w:numPr>
+      </w:pPr>
+      <w:r>
+        <w:rPr>
+          <w:lang w:val="en-US"/>
+        </w:rPr>
+        <w:t xml:space="preserve">public void </w:t>
+      </w:r>
+      <w:proofErr w:type="gramStart"/>
+      <w:r>
+        <w:rPr>
+          <w:lang w:val="en-US"/>
+        </w:rPr>
+        <w:t>FillCategoryList(</w:t>
+      </w:r>
+      <w:proofErr w:type="gramEnd"/>
+      <w:r>
+        <w:rPr>
+          <w:lang w:val="en-US"/>
+        </w:rPr>
+        <w:t>)</w:t>
+      </w:r>
+      <w:r>
+        <w:t xml:space="preserve"> - зареждане на ястията от менюто в падащия списък</w:t>
+      </w:r>
+    </w:p>
+    <w:p>
+      <w:pPr>
+        <w:pStyle w:val="ListParagraph"/>
+        <w:numPr>
+          <w:ilvl w:val="0"/>
+          <w:numId w:val="51"/>
+        </w:numPr>
+      </w:pPr>
+      <w:r>
+        <w:rPr>
+          <w:lang w:val="en-US"/>
+        </w:rPr>
+        <w:t>private void categoryList_</w:t>
+      </w:r>
+      <w:proofErr w:type="gramStart"/>
+      <w:r>
+        <w:rPr>
+          <w:lang w:val="en-US"/>
+        </w:rPr>
+        <w:t>SelectedIndexChanged(</w:t>
+      </w:r>
+      <w:proofErr w:type="gramEnd"/>
+      <w:r>
+        <w:rPr>
+          <w:lang w:val="en-US"/>
+        </w:rPr>
+        <w:t>object sender, EventArgs e)</w:t>
+      </w:r>
+      <w:r>
+        <w:t xml:space="preserve"> - зареждане на цената на избраното ястие</w:t>
+      </w:r>
+    </w:p>
+    <w:p>
+      <w:pPr>
+        <w:pStyle w:val="ListParagraph"/>
+        <w:numPr>
+          <w:ilvl w:val="0"/>
+          <w:numId w:val="51"/>
+        </w:numPr>
+      </w:pPr>
+      <w:r>
+        <w:rPr>
+          <w:lang w:val="en-US"/>
+        </w:rPr>
+        <w:t>private void addItem_</w:t>
+      </w:r>
+      <w:proofErr w:type="gramStart"/>
+      <w:r>
+        <w:rPr>
+          <w:lang w:val="en-US"/>
+        </w:rPr>
+        <w:t>Click(</w:t>
+      </w:r>
+      <w:proofErr w:type="gramEnd"/>
+      <w:r>
+        <w:rPr>
+          <w:lang w:val="en-US"/>
+        </w:rPr>
+        <w:t>object sender, EventArgs e)</w:t>
+      </w:r>
+      <w:r>
+        <w:t xml:space="preserve"> - добавяне на ястие към поръчката чрез валидация, изчисляване на цената по количеството, намаляване на количеството в наличността, добавяне в отчетите за деня</w:t>
+      </w:r>
+    </w:p>
+    <w:p>
+      <w:pPr>
+        <w:pStyle w:val="ListParagraph"/>
+        <w:numPr>
+          <w:ilvl w:val="0"/>
+          <w:numId w:val="51"/>
+        </w:numPr>
+      </w:pPr>
+      <w:r>
+        <w:rPr>
+          <w:lang w:val="en-US"/>
+        </w:rPr>
+        <w:t>private void tablesAddBtn_</w:t>
+      </w:r>
+      <w:proofErr w:type="gramStart"/>
+      <w:r>
+        <w:rPr>
+          <w:lang w:val="en-US"/>
+        </w:rPr>
+        <w:t>Click(</w:t>
+      </w:r>
+      <w:proofErr w:type="gramEnd"/>
+      <w:r>
+        <w:rPr>
+          <w:lang w:val="en-US"/>
+        </w:rPr>
+        <w:t>object sender, EventArgs e)</w:t>
+      </w:r>
+      <w:r>
+        <w:t xml:space="preserve"> - добавяне на маса в падащия списък</w:t>
+      </w:r>
+    </w:p>
+    <w:p>
+      <w:pPr>
+        <w:pStyle w:val="ListParagraph"/>
+        <w:numPr>
+          <w:ilvl w:val="0"/>
+          <w:numId w:val="51"/>
+        </w:numPr>
+      </w:pPr>
+      <w:r>
+        <w:t>public void FillTablesList() - зарежд</w:t>
+      </w:r>
+      <w:r>
+        <w:t>а</w:t>
+      </w:r>
+      <w:r>
+        <w:t>не на масите от базата данни</w:t>
+      </w:r>
+    </w:p>
+    <w:p>
+      <w:bookmarkStart w:id="18" w:name="_GoBack"/>
+      <w:bookmarkEnd w:id="18"/>
+    </w:p>
+    <w:p/>
     <w:p>
       <w:pPr>
         <w:pStyle w:val="Heading2"/>
@@ -10921,12 +11141,12 @@
           <w:b w:val="0"/>
         </w:rPr>
       </w:pPr>
-      <w:bookmarkStart w:id="18" w:name="_Toc62587695"/>
+      <w:bookmarkStart w:id="19" w:name="_Toc62587696"/>
       <w:r>
         <w:rPr>
           <w:b w:val="0"/>
         </w:rPr>
-        <w:t>3.12</w:t>
+        <w:t>3.13</w:t>
       </w:r>
       <w:r>
         <w:rPr>
@@ -10938,9 +11158,9 @@
         <w:rPr>
           <w:b w:val="0"/>
         </w:rPr>
-        <w:t>ManagerTables</w:t>
-      </w:r>
-      <w:bookmarkEnd w:id="18"/>
+        <w:t>ProductsInStockForm</w:t>
+      </w:r>
+      <w:bookmarkEnd w:id="19"/>
       <w:r>
         <w:rPr>
           <w:b w:val="0"/>
@@ -10949,60 +11169,438 @@
       </w:r>
     </w:p>
     <w:p/>
+    <w:p>
+      <w:r>
+        <w:t xml:space="preserve">Формата </w:t>
+      </w:r>
+      <w:r>
+        <w:t>ProductsInStockForm</w:t>
+      </w:r>
+      <w:r>
+        <w:t xml:space="preserve"> е разделена на два </w:t>
+      </w:r>
+      <w:r>
+        <w:rPr>
+          <w:lang w:val="en-US"/>
+        </w:rPr>
+        <w:t xml:space="preserve">GroupBox-a. </w:t>
+      </w:r>
+      <w:r>
+        <w:t>В едни се намират</w:t>
+      </w:r>
+      <w:r>
+        <w:rPr>
+          <w:lang w:val="en-US"/>
+        </w:rPr>
+        <w:t xml:space="preserve"> </w:t>
+      </w:r>
+      <w:r>
+        <w:t xml:space="preserve">два </w:t>
+      </w:r>
+      <w:r>
+        <w:rPr>
+          <w:lang w:val="en-US"/>
+        </w:rPr>
+        <w:t>ListBox-a</w:t>
+      </w:r>
+      <w:r>
+        <w:t xml:space="preserve"> – един за наличните продукти в базата, а другия е за количество/цена за брой/цена за доствка. Вдругия се намират четири текстови кутии за име на продукт, налично количество, </w:t>
+      </w:r>
+      <w:r>
+        <w:t>цена за брой и цена за доставка и два бутона за добавяне на продукт и редакция на продукт. Логиката, която с реализира във формата, използва следните методи от контролера:</w:t>
+      </w:r>
+    </w:p>
+    <w:p>
+      <w:pPr>
+        <w:pStyle w:val="ListParagraph"/>
+        <w:numPr>
+          <w:ilvl w:val="0"/>
+          <w:numId w:val="45"/>
+        </w:numPr>
+      </w:pPr>
+      <w:r>
+        <w:rPr>
+          <w:b/>
+        </w:rPr>
+        <w:t>public ICollection&lt;Product&gt; LoadProduct()</w:t>
+      </w:r>
+      <w:r>
+        <w:t xml:space="preserve"> – метод, който връща колекция със всички налични продукти от базата данни</w:t>
+      </w:r>
+    </w:p>
+    <w:p>
+      <w:pPr>
+        <w:pStyle w:val="ListParagraph"/>
+        <w:numPr>
+          <w:ilvl w:val="0"/>
+          <w:numId w:val="45"/>
+        </w:numPr>
+        <w:rPr>
+          <w:b/>
+        </w:rPr>
+      </w:pPr>
+      <w:r>
+        <w:rPr>
+          <w:b/>
+        </w:rPr>
+        <w:t>public void AddProduct(string name, int quantity, double price, double dlprice)</w:t>
+      </w:r>
+      <w:r>
+        <w:rPr>
+          <w:b/>
+        </w:rPr>
+        <w:t xml:space="preserve"> </w:t>
+      </w:r>
+      <w:r>
+        <w:t xml:space="preserve">- метод, който приема променливите </w:t>
+      </w:r>
+      <w:r>
+        <w:t>string name, int quantity, double price, double dlprice</w:t>
+      </w:r>
+      <w:r>
+        <w:t xml:space="preserve">. Чрез тези променливи създава продукт с име </w:t>
+      </w:r>
+      <w:r>
+        <w:t>name, количество quantity, цена за брой price и цена за доставка dlprice</w:t>
+      </w:r>
+      <w:r>
+        <w:rPr>
+          <w:lang w:val="en-US"/>
+        </w:rPr>
+        <w:t xml:space="preserve">. </w:t>
+      </w:r>
+      <w:r>
+        <w:t>Добавя се в базата данни и се запзват промените</w:t>
+      </w:r>
+    </w:p>
+    <w:p>
+      <w:pPr>
+        <w:pStyle w:val="ListParagraph"/>
+        <w:numPr>
+          <w:ilvl w:val="0"/>
+          <w:numId w:val="45"/>
+        </w:numPr>
+        <w:rPr>
+          <w:b/>
+        </w:rPr>
+      </w:pPr>
+      <w:r>
+        <w:rPr>
+          <w:b/>
+        </w:rPr>
+        <w:lastRenderedPageBreak/>
+        <w:t>public void EditProduct(string name, int quantity, double price, double dlprice)</w:t>
+      </w:r>
+      <w:r>
+        <w:rPr>
+          <w:b/>
+        </w:rPr>
+        <w:t xml:space="preserve"> </w:t>
+      </w:r>
+      <w:r>
+        <w:t>–</w:t>
+      </w:r>
+      <w:r>
+        <w:rPr>
+          <w:b/>
+        </w:rPr>
+        <w:t xml:space="preserve"> </w:t>
+      </w:r>
+      <w:r>
+        <w:t xml:space="preserve">метод, който приема променливите </w:t>
+      </w:r>
+      <w:r>
+        <w:t>string name, int quantity, double price, double dlprice</w:t>
+      </w:r>
+      <w:r>
+        <w:t xml:space="preserve">. Създава се </w:t>
+      </w:r>
+      <w:r>
+        <w:rPr>
+          <w:lang w:val="en-US"/>
+        </w:rPr>
+        <w:t>Product</w:t>
+      </w:r>
+      <w:r>
+        <w:t xml:space="preserve"> </w:t>
+      </w:r>
+      <w:r>
+        <w:rPr>
+          <w:lang w:val="en-US"/>
+        </w:rPr>
+        <w:t>produc</w:t>
+      </w:r>
+      <w:r>
+        <w:rPr>
+          <w:lang w:val="en-US"/>
+        </w:rPr>
+        <w:t>t</w:t>
+      </w:r>
+      <w:r>
+        <w:t xml:space="preserve">, който се извлича от базата данни по името записано в </w:t>
+      </w:r>
+      <w:r>
+        <w:rPr>
+          <w:lang w:val="en-US"/>
+        </w:rPr>
+        <w:t>name</w:t>
+      </w:r>
+    </w:p>
+    <w:p>
+      <w:pPr>
+        <w:pStyle w:val="ListParagraph"/>
+        <w:numPr>
+          <w:ilvl w:val="0"/>
+          <w:numId w:val="45"/>
+        </w:numPr>
+      </w:pPr>
+      <w:r>
+        <w:rPr>
+          <w:b/>
+        </w:rPr>
+        <w:t>public Product SelectProductByName(string name)</w:t>
+      </w:r>
+      <w:r>
+        <w:t xml:space="preserve"> – метод, който приема стринг с името на продукта и връща продукт от базата данни със същото име</w:t>
+      </w:r>
+    </w:p>
     <w:p/>
     <w:p>
-      <w:pPr>
-        <w:pStyle w:val="Heading2"/>
-        <w:rPr>
-          <w:b w:val="0"/>
-        </w:rPr>
-      </w:pPr>
-      <w:bookmarkStart w:id="19" w:name="_Toc62587696"/>
-      <w:r>
-        <w:rPr>
-          <w:b w:val="0"/>
-        </w:rPr>
-        <w:t>3.13</w:t>
-      </w:r>
-      <w:r>
-        <w:rPr>
-          <w:b w:val="0"/>
-        </w:rPr>
-        <w:t>.</w:t>
-      </w:r>
-      <w:r>
-        <w:rPr>
-          <w:b w:val="0"/>
-        </w:rPr>
-        <w:t>ProductsInStockForm</w:t>
-      </w:r>
-      <w:bookmarkEnd w:id="19"/>
-      <w:r>
-        <w:rPr>
-          <w:b w:val="0"/>
-        </w:rPr>
+      <w:r>
+        <w:t xml:space="preserve">В формата има създаден метод </w:t>
+      </w:r>
+      <w:r>
+        <w:rPr>
+          <w:lang w:val="en-US"/>
+        </w:rPr>
+        <w:t>LoadProducts()</w:t>
+      </w:r>
+      <w:r>
+        <w:t xml:space="preserve">, който се изпълнява при стартирането на формата. Той е отговорен за запълването на </w:t>
+      </w:r>
+      <w:r>
+        <w:rPr>
+          <w:lang w:val="en-US"/>
+        </w:rPr>
+        <w:t>ListBox</w:t>
+      </w:r>
+      <w:r>
+        <w:t>-овете</w:t>
+      </w:r>
+      <w:r>
+        <w:rPr>
+          <w:lang w:val="en-US"/>
+        </w:rPr>
+        <w:t xml:space="preserve"> s </w:t>
+      </w:r>
+      <w:r>
+        <w:t>имената и праметрите на продуктите.</w:t>
+      </w:r>
+    </w:p>
+    <w:p>
+      <w:r>
+        <w:t>Бутоните във формата са „Добави продукт“и „Редактирай продукт“. При натискането на бутоните се изпълняват различни събития</w:t>
+      </w:r>
+      <w:r>
+        <w:t>. Всеки един бутон з</w:t>
+      </w:r>
+      <w:r>
+        <w:t>апочва със проверка с булев метод за валидация деклариран във формата public bool ProductValidation(string productQuantity, string productPrice, string deliveryPrice, string productName)</w:t>
+      </w:r>
+      <w:r>
+        <w:t>:</w:t>
+      </w:r>
+    </w:p>
+    <w:p>
+      <w:pPr>
+        <w:rPr>
+          <w:lang w:val="en-US"/>
+        </w:rPr>
+      </w:pPr>
+      <w:r>
+        <w:t xml:space="preserve">Декларират се променливи за </w:t>
+      </w:r>
+    </w:p>
+    <w:p>
+      <w:pPr>
+        <w:pStyle w:val="ListParagraph"/>
+        <w:numPr>
+          <w:ilvl w:val="0"/>
+          <w:numId w:val="48"/>
+        </w:numPr>
+        <w:rPr>
+          <w:lang w:val="en-US"/>
+        </w:rPr>
+      </w:pPr>
+      <w:r>
+        <w:t>int</w:t>
+      </w:r>
+      <w:r>
+        <w:t xml:space="preserve"> quantity, която приема текста като число от тип </w:t>
+      </w:r>
+      <w:r>
+        <w:rPr>
+          <w:lang w:val="en-US"/>
+        </w:rPr>
+        <w:t>int</w:t>
+      </w:r>
+      <w:r>
+        <w:t xml:space="preserve"> в </w:t>
+      </w:r>
+      <w:r>
+        <w:rPr>
+          <w:lang w:val="en-US"/>
+        </w:rPr>
+        <w:t>productQuantity</w:t>
+      </w:r>
+    </w:p>
+    <w:p>
+      <w:pPr>
+        <w:pStyle w:val="ListParagraph"/>
+        <w:numPr>
+          <w:ilvl w:val="0"/>
+          <w:numId w:val="47"/>
+        </w:numPr>
+      </w:pPr>
+      <w:r>
+        <w:t>double prPrice</w:t>
+      </w:r>
+      <w:r>
+        <w:t>, която приема текста като число от тип</w:t>
+      </w:r>
+      <w:r>
+        <w:t xml:space="preserve"> double</w:t>
+      </w:r>
+      <w:r>
+        <w:t xml:space="preserve"> в </w:t>
+      </w:r>
+      <w:r>
+        <w:rPr>
+          <w:lang w:val="en-US"/>
+        </w:rPr>
+        <w:t>productPrice</w:t>
+      </w:r>
+    </w:p>
+    <w:p>
+      <w:pPr>
+        <w:pStyle w:val="ListParagraph"/>
+        <w:numPr>
+          <w:ilvl w:val="0"/>
+          <w:numId w:val="47"/>
+        </w:numPr>
+      </w:pPr>
+      <w:r>
+        <w:t>double dlPrice</w:t>
+      </w:r>
+      <w:r>
+        <w:t>,</w:t>
+      </w:r>
+      <w:r>
         <w:t xml:space="preserve"> </w:t>
       </w:r>
-    </w:p>
-    <w:p/>
-    <w:p>
-      <w:r>
-        <w:t xml:space="preserve">Формата </w:t>
-      </w:r>
-      <w:r>
-        <w:t>ProductsInStockForm</w:t>
-      </w:r>
-      <w:r>
-        <w:t xml:space="preserve"> е разделена на два </w:t>
-      </w:r>
-      <w:r>
-        <w:rPr>
-          <w:lang w:val="en-US"/>
-        </w:rPr>
-        <w:t xml:space="preserve">GroupBox-a. </w:t>
-      </w:r>
-      <w:r>
-        <w:t>В едни се намират</w:t>
+      <w:r>
+        <w:t>която приема текста като число от тип</w:t>
+      </w:r>
+      <w:r>
+        <w:t xml:space="preserve"> double</w:t>
+      </w:r>
+      <w:r>
+        <w:t xml:space="preserve"> в</w:t>
+      </w:r>
+      <w:r>
+        <w:rPr>
+          <w:lang w:val="en-US"/>
+        </w:rPr>
+        <w:t xml:space="preserve"> deliveryPrice</w:t>
+      </w:r>
+    </w:p>
+    <w:p>
+      <w:pPr>
+        <w:pStyle w:val="ListParagraph"/>
+        <w:numPr>
+          <w:ilvl w:val="0"/>
+          <w:numId w:val="47"/>
+        </w:numPr>
+      </w:pPr>
+      <w:r>
+        <w:t>string prName</w:t>
+      </w:r>
+      <w:r>
+        <w:rPr>
+          <w:lang w:val="en-US"/>
+        </w:rPr>
+        <w:t xml:space="preserve">, </w:t>
+      </w:r>
+      <w:r>
+        <w:t xml:space="preserve">която приема текста в </w:t>
+      </w:r>
+      <w:r>
+        <w:rPr>
+          <w:lang w:val="en-US"/>
+        </w:rPr>
+        <w:t>productName</w:t>
+      </w:r>
+    </w:p>
+    <w:p>
+      <w:r>
+        <w:t>Започва се проверка на променливите :</w:t>
+      </w:r>
+    </w:p>
+    <w:p>
+      <w:pPr>
+        <w:pStyle w:val="ListParagraph"/>
+        <w:numPr>
+          <w:ilvl w:val="0"/>
+          <w:numId w:val="49"/>
+        </w:numPr>
+      </w:pPr>
+      <w:r>
+        <w:t xml:space="preserve">Ако </w:t>
+      </w:r>
+      <w:r>
+        <w:rPr>
+          <w:lang w:val="en-US"/>
+        </w:rPr>
+        <w:t xml:space="preserve">quantity </w:t>
+      </w:r>
+      <w:r>
+        <w:t xml:space="preserve">е по-малко или равно на 0 се показва съобщението </w:t>
+      </w:r>
+      <w:r>
+        <w:t>"Моля въведете количество по-голямо от нула."</w:t>
+      </w:r>
+      <w:r>
+        <w:t xml:space="preserve"> и се връща стойност на метода </w:t>
+      </w:r>
+      <w:r>
+        <w:rPr>
+          <w:lang w:val="en-US"/>
+        </w:rPr>
+        <w:t>false</w:t>
+      </w:r>
+    </w:p>
+    <w:p>
+      <w:pPr>
+        <w:pStyle w:val="ListParagraph"/>
+        <w:numPr>
+          <w:ilvl w:val="0"/>
+          <w:numId w:val="49"/>
+        </w:numPr>
+      </w:pPr>
+      <w:r>
+        <w:t xml:space="preserve">Ако </w:t>
+      </w:r>
+      <w:r>
+        <w:rPr>
+          <w:lang w:val="en-US"/>
+        </w:rPr>
+        <w:t xml:space="preserve">prPrice </w:t>
+      </w:r>
+      <w:r>
+        <w:t xml:space="preserve">е по-малко или равно на 0 показва съобщението </w:t>
+      </w:r>
+      <w:r>
+        <w:t>"Моля въведете цена на продукта по - голяма или равна на нула."</w:t>
       </w:r>
       <w:r>
         <w:rPr>
@@ -11011,620 +11609,207 @@
         <w:t xml:space="preserve"> </w:t>
       </w:r>
       <w:r>
-        <w:t xml:space="preserve">два </w:t>
-      </w:r>
-      <w:r>
-        <w:rPr>
-          <w:lang w:val="en-US"/>
-        </w:rPr>
-        <w:t>ListBox-a</w:t>
-      </w:r>
-      <w:r>
-        <w:t xml:space="preserve"> – един за наличните продукти в базата, а другия е за количество/цена за брой/цена за доствка. Вдругия се намират четири текстови кутии за име на продукт, налично количество, </w:t>
-      </w:r>
-      <w:r>
-        <w:t>цена за брой и цена за доставка и два бутона за добавяне на продукт и редакция на продукт. Логиката, която с реализира във формата, използва следните методи от контролера:</w:t>
-      </w:r>
-    </w:p>
-    <w:p>
-      <w:pPr>
-        <w:pStyle w:val="ListParagraph"/>
-        <w:numPr>
-          <w:ilvl w:val="0"/>
-          <w:numId w:val="45"/>
-        </w:numPr>
-      </w:pPr>
-      <w:r>
-        <w:rPr>
-          <w:b/>
-        </w:rPr>
-        <w:t>public ICollection&lt;Product&gt; LoadProduct()</w:t>
-      </w:r>
-      <w:r>
-        <w:t xml:space="preserve"> – метод, който връща колекция със всички налични продукти от базата данни</w:t>
-      </w:r>
-    </w:p>
-    <w:p>
-      <w:pPr>
-        <w:pStyle w:val="ListParagraph"/>
-        <w:numPr>
-          <w:ilvl w:val="0"/>
-          <w:numId w:val="45"/>
-        </w:numPr>
-        <w:rPr>
-          <w:b/>
-        </w:rPr>
-      </w:pPr>
-      <w:r>
-        <w:rPr>
-          <w:b/>
-        </w:rPr>
-        <w:t>public void AddProduct(string name, int quantity, double price, double dlprice)</w:t>
-      </w:r>
-      <w:r>
-        <w:rPr>
-          <w:b/>
-        </w:rPr>
+        <w:t xml:space="preserve">и се връща стойност на метода </w:t>
+      </w:r>
+      <w:r>
+        <w:rPr>
+          <w:lang w:val="en-US"/>
+        </w:rPr>
+        <w:t>false</w:t>
+      </w:r>
+    </w:p>
+    <w:p>
+      <w:pPr>
+        <w:pStyle w:val="ListParagraph"/>
+        <w:numPr>
+          <w:ilvl w:val="0"/>
+          <w:numId w:val="49"/>
+        </w:numPr>
+      </w:pPr>
+      <w:r>
+        <w:t xml:space="preserve">Ако Ако </w:t>
+      </w:r>
+      <w:r>
+        <w:rPr>
+          <w:lang w:val="en-US"/>
+        </w:rPr>
+        <w:t xml:space="preserve">plPrice </w:t>
+      </w:r>
+      <w:r>
+        <w:t xml:space="preserve">е по-малко или равно на 0 показва съобщението </w:t>
+      </w:r>
+      <w:r>
+        <w:t>"Моля въведете</w:t>
+      </w:r>
+      <w:r>
+        <w:t xml:space="preserve"> доставна</w:t>
+      </w:r>
+      <w:r>
+        <w:t xml:space="preserve"> цена на продукта по - голяма или равна на нула."</w:t>
+      </w:r>
+      <w:r>
+        <w:t xml:space="preserve"> и се връща стойност на метода </w:t>
+      </w:r>
+      <w:r>
+        <w:rPr>
+          <w:lang w:val="en-US"/>
+        </w:rPr>
+        <w:t>false</w:t>
+      </w:r>
+    </w:p>
+    <w:p>
+      <w:pPr>
+        <w:pStyle w:val="ListParagraph"/>
+        <w:numPr>
+          <w:ilvl w:val="0"/>
+          <w:numId w:val="49"/>
+        </w:numPr>
+      </w:pPr>
+      <w:r>
+        <w:t xml:space="preserve">Ако </w:t>
+      </w:r>
+      <w:r>
+        <w:rPr>
+          <w:lang w:val="en-US"/>
+        </w:rPr>
+        <w:t>prName</w:t>
+      </w:r>
+      <w:r>
+        <w:t xml:space="preserve"> е с дължина по-малка или равна на 2 се показва съобщението </w:t>
+      </w:r>
+      <w:r>
+        <w:t xml:space="preserve">"Моля въведете валидно име на продукта." </w:t>
+      </w:r>
+      <w:r>
+        <w:t xml:space="preserve">и се връща стойност на метода </w:t>
+      </w:r>
+      <w:r>
+        <w:rPr>
+          <w:lang w:val="en-US"/>
+        </w:rPr>
+        <w:t>false</w:t>
+      </w:r>
+    </w:p>
+    <w:p>
+      <w:pPr>
+        <w:pStyle w:val="ListParagraph"/>
+        <w:numPr>
+          <w:ilvl w:val="0"/>
+          <w:numId w:val="49"/>
+        </w:numPr>
+      </w:pPr>
+      <w:r>
+        <w:t xml:space="preserve">При въведени други грешни данни или не са въведени такива се визуализира съобщението </w:t>
+      </w:r>
+      <w:r>
+        <w:t>"Моля въведете валидни данни."</w:t>
+      </w:r>
+      <w:r>
+        <w:t xml:space="preserve"> и се връща стойност на метода </w:t>
+      </w:r>
+      <w:r>
+        <w:rPr>
+          <w:lang w:val="en-US"/>
+        </w:rPr>
+        <w:t>false</w:t>
+      </w:r>
+    </w:p>
+    <w:p>
+      <w:pPr>
+        <w:pStyle w:val="ListParagraph"/>
+        <w:numPr>
+          <w:ilvl w:val="0"/>
+          <w:numId w:val="49"/>
+        </w:numPr>
+      </w:pPr>
+      <w:r>
+        <w:t xml:space="preserve">При </w:t>
+      </w:r>
+      <w:r>
+        <w:t xml:space="preserve">въведени правилно въведени данни и се връща стойност на метода </w:t>
+      </w:r>
+      <w:r>
+        <w:rPr>
+          <w:lang w:val="en-US"/>
+        </w:rPr>
+        <w:t>true</w:t>
+      </w:r>
+    </w:p>
+    <w:p>
+      <w:r>
+        <w:t xml:space="preserve">За бутона „Добави продукт“ е събитието </w:t>
+      </w:r>
+      <w:r>
+        <w:t>public void button1_Click(object sender, EventArgs e)</w:t>
+      </w:r>
+      <w:r>
+        <w:t>, който:</w:t>
+      </w:r>
+    </w:p>
+    <w:p>
+      <w:pPr>
+        <w:pStyle w:val="ListParagraph"/>
+        <w:numPr>
+          <w:ilvl w:val="0"/>
+          <w:numId w:val="46"/>
+        </w:numPr>
+      </w:pPr>
+      <w:r>
+        <w:t>Този метод</w:t>
+      </w:r>
+      <w:r>
+        <w:t xml:space="preserve"> проверя</w:t>
+      </w:r>
+      <w:r>
+        <w:t xml:space="preserve">ва стойността на </w:t>
+      </w:r>
+      <w:r>
+        <w:t>ProductValidation(productQuantity.Text, productPrice.Text, deliveryPrice.Text, productName.Text)</w:t>
+      </w:r>
+    </w:p>
+    <w:p>
+      <w:pPr>
+        <w:pStyle w:val="ListParagraph"/>
+        <w:numPr>
+          <w:ilvl w:val="0"/>
+          <w:numId w:val="46"/>
+        </w:numPr>
+      </w:pPr>
+      <w:r>
+        <w:t xml:space="preserve">Декларират се променливите </w:t>
+      </w:r>
+      <w:r>
+        <w:t>int quantity = int.Parse(productQuantity.Text);</w:t>
+      </w:r>
+      <w:r>
         <w:t xml:space="preserve"> </w:t>
       </w:r>
       <w:r>
-        <w:t xml:space="preserve">- метод, който приема променливите </w:t>
-      </w:r>
-      <w:r>
-        <w:t>string name, int quantity, double price, double dlprice</w:t>
-      </w:r>
-      <w:r>
-        <w:t xml:space="preserve">. Чрез тези променливи създава продукт с име </w:t>
-      </w:r>
-      <w:r>
-        <w:t>name, количество quantity, цена за брой price и цена за доставка dlprice</w:t>
-      </w:r>
-      <w:r>
-        <w:rPr>
-          <w:lang w:val="en-US"/>
-        </w:rPr>
-        <w:t xml:space="preserve">. </w:t>
-      </w:r>
-      <w:r>
-        <w:t>Добавя се в базата данни и се запзват промените</w:t>
-      </w:r>
-    </w:p>
-    <w:p>
-      <w:pPr>
-        <w:pStyle w:val="ListParagraph"/>
-        <w:numPr>
-          <w:ilvl w:val="0"/>
-          <w:numId w:val="45"/>
-        </w:numPr>
-        <w:rPr>
-          <w:b/>
-        </w:rPr>
-      </w:pPr>
-      <w:r>
-        <w:rPr>
-          <w:b/>
-        </w:rPr>
-        <w:t>public void EditProduct(string name, int quantity, double price, double dlprice)</w:t>
-      </w:r>
-      <w:r>
-        <w:rPr>
-          <w:b/>
-        </w:rPr>
+        <w:t>double prPrice = double.Parse(productPrice.Text);</w:t>
+      </w:r>
+      <w:r>
         <w:t xml:space="preserve"> </w:t>
       </w:r>
       <w:r>
-        <w:t>–</w:t>
-      </w:r>
-      <w:r>
-        <w:rPr>
-          <w:b/>
-        </w:rPr>
+        <w:t>double dlPrice = double.Parse(deliveryPrice.Text);</w:t>
+      </w:r>
+      <w:r>
         <w:t xml:space="preserve"> </w:t>
       </w:r>
       <w:r>
-        <w:t xml:space="preserve">метод, който приема променливите </w:t>
-      </w:r>
-      <w:r>
-        <w:t>string name, int quantity, double price, double dlprice</w:t>
-      </w:r>
-      <w:r>
-        <w:t xml:space="preserve">. Създава се </w:t>
-      </w:r>
-      <w:r>
-        <w:rPr>
-          <w:lang w:val="en-US"/>
-        </w:rPr>
-        <w:t>Product</w:t>
-      </w:r>
-      <w:r>
-        <w:t xml:space="preserve"> </w:t>
-      </w:r>
-      <w:r>
-        <w:rPr>
-          <w:lang w:val="en-US"/>
-        </w:rPr>
-        <w:t>produc</w:t>
-      </w:r>
-      <w:r>
-        <w:rPr>
-          <w:lang w:val="en-US"/>
-        </w:rPr>
-        <w:t>t</w:t>
-      </w:r>
-      <w:r>
-        <w:t xml:space="preserve">, който се извлича от базата данни по името записано в </w:t>
-      </w:r>
-      <w:r>
-        <w:rPr>
-          <w:lang w:val="en-US"/>
-        </w:rPr>
-        <w:t>name</w:t>
-      </w:r>
-    </w:p>
-    <w:p>
-      <w:pPr>
-        <w:pStyle w:val="ListParagraph"/>
-        <w:numPr>
-          <w:ilvl w:val="0"/>
-          <w:numId w:val="45"/>
-        </w:numPr>
-      </w:pPr>
-      <w:r>
-        <w:rPr>
-          <w:b/>
-        </w:rPr>
-        <w:t>public Product SelectProductByName(string name)</w:t>
-      </w:r>
-      <w:r>
-        <w:t xml:space="preserve"> – метод, който приема стринг с името на продукта и връща продукт от базата данни със същото име</w:t>
-      </w:r>
-    </w:p>
-    <w:p/>
-    <w:p>
-      <w:r>
-        <w:t xml:space="preserve">В формата има създаден метод </w:t>
-      </w:r>
-      <w:r>
-        <w:rPr>
-          <w:lang w:val="en-US"/>
-        </w:rPr>
-        <w:t>LoadProducts()</w:t>
-      </w:r>
-      <w:r>
-        <w:t xml:space="preserve">, който се изпълнява при стартирането на формата. Той е отговорен за запълването на </w:t>
-      </w:r>
-      <w:r>
-        <w:rPr>
-          <w:lang w:val="en-US"/>
-        </w:rPr>
-        <w:t>ListBox</w:t>
-      </w:r>
-      <w:r>
-        <w:t>-овете</w:t>
-      </w:r>
-      <w:r>
-        <w:rPr>
-          <w:lang w:val="en-US"/>
-        </w:rPr>
-        <w:t xml:space="preserve"> s </w:t>
-      </w:r>
-      <w:r>
-        <w:t>имената и праметрите на продуктите.</w:t>
-      </w:r>
-    </w:p>
-    <w:p>
-      <w:r>
-        <w:t>Бутоните във формата са „Добави продукт“и „Редактирай продукт“. При натискането на бутоните се изпълняват различни събития</w:t>
-      </w:r>
-      <w:r>
-        <w:t>. Всеки един бутон з</w:t>
-      </w:r>
-      <w:r>
-        <w:t>апочва със проверка с булев метод за валидация деклариран във формата public bool ProductValidation(string productQuantity, string productPrice, string deliveryPrice, string productName)</w:t>
-      </w:r>
-      <w:r>
-        <w:t>:</w:t>
-      </w:r>
-    </w:p>
-    <w:p>
-      <w:pPr>
-        <w:rPr>
-          <w:lang w:val="en-US"/>
-        </w:rPr>
-      </w:pPr>
-      <w:r>
-        <w:t xml:space="preserve">Декларират се променливи за </w:t>
-      </w:r>
-    </w:p>
-    <w:p>
-      <w:pPr>
-        <w:pStyle w:val="ListParagraph"/>
-        <w:numPr>
-          <w:ilvl w:val="0"/>
-          <w:numId w:val="48"/>
-        </w:numPr>
-        <w:rPr>
-          <w:lang w:val="en-US"/>
-        </w:rPr>
-      </w:pPr>
-      <w:r>
-        <w:t>int</w:t>
-      </w:r>
-      <w:r>
-        <w:t xml:space="preserve"> quantity, която приема текста като число от тип </w:t>
-      </w:r>
-      <w:r>
-        <w:rPr>
-          <w:lang w:val="en-US"/>
-        </w:rPr>
-        <w:t>int</w:t>
-      </w:r>
-      <w:r>
-        <w:t xml:space="preserve"> в </w:t>
-      </w:r>
-      <w:r>
-        <w:rPr>
-          <w:lang w:val="en-US"/>
-        </w:rPr>
-        <w:t>productQuantity</w:t>
-      </w:r>
-    </w:p>
-    <w:p>
-      <w:pPr>
-        <w:pStyle w:val="ListParagraph"/>
-        <w:numPr>
-          <w:ilvl w:val="0"/>
-          <w:numId w:val="47"/>
-        </w:numPr>
-      </w:pPr>
-      <w:r>
-        <w:t>double prPrice</w:t>
-      </w:r>
-      <w:r>
-        <w:t>, която приема текста като число от тип</w:t>
-      </w:r>
-      <w:r>
-        <w:t xml:space="preserve"> double</w:t>
-      </w:r>
-      <w:r>
-        <w:t xml:space="preserve"> в </w:t>
-      </w:r>
-      <w:r>
-        <w:rPr>
-          <w:lang w:val="en-US"/>
-        </w:rPr>
-        <w:t>productPrice</w:t>
-      </w:r>
-    </w:p>
-    <w:p>
-      <w:pPr>
-        <w:pStyle w:val="ListParagraph"/>
-        <w:numPr>
-          <w:ilvl w:val="0"/>
-          <w:numId w:val="47"/>
-        </w:numPr>
-      </w:pPr>
-      <w:r>
-        <w:t>double dlPrice</w:t>
-      </w:r>
-      <w:r>
-        <w:t>,</w:t>
-      </w:r>
-      <w:r>
-        <w:t xml:space="preserve"> </w:t>
-      </w:r>
-      <w:r>
-        <w:t>която приема текста като число от тип</w:t>
-      </w:r>
-      <w:r>
-        <w:t xml:space="preserve"> double</w:t>
-      </w:r>
-      <w:r>
-        <w:t xml:space="preserve"> в</w:t>
-      </w:r>
-      <w:r>
-        <w:rPr>
-          <w:lang w:val="en-US"/>
-        </w:rPr>
-        <w:t xml:space="preserve"> deliveryPrice</w:t>
-      </w:r>
-    </w:p>
-    <w:p>
-      <w:pPr>
-        <w:pStyle w:val="ListParagraph"/>
-        <w:numPr>
-          <w:ilvl w:val="0"/>
-          <w:numId w:val="47"/>
-        </w:numPr>
-      </w:pPr>
-      <w:r>
-        <w:t>string prName</w:t>
-      </w:r>
-      <w:r>
-        <w:rPr>
-          <w:lang w:val="en-US"/>
-        </w:rPr>
-        <w:t xml:space="preserve">, </w:t>
-      </w:r>
-      <w:r>
-        <w:t xml:space="preserve">която приема текста в </w:t>
-      </w:r>
-      <w:r>
-        <w:rPr>
-          <w:lang w:val="en-US"/>
-        </w:rPr>
-        <w:t>productName</w:t>
-      </w:r>
-    </w:p>
-    <w:p>
-      <w:r>
-        <w:t>Започва се проверка на променливите :</w:t>
-      </w:r>
-    </w:p>
-    <w:p>
-      <w:pPr>
-        <w:pStyle w:val="ListParagraph"/>
-        <w:numPr>
-          <w:ilvl w:val="0"/>
-          <w:numId w:val="49"/>
+        <w:t>string prName = productName.Text;</w:t>
+      </w:r>
+    </w:p>
+    <w:p>
+      <w:pPr>
+        <w:pStyle w:val="ListParagraph"/>
+        <w:numPr>
+          <w:ilvl w:val="0"/>
+          <w:numId w:val="46"/>
         </w:numPr>
       </w:pPr>
       <w:r>
         <w:lastRenderedPageBreak/>
-        <w:t xml:space="preserve">Ако </w:t>
-      </w:r>
-      <w:r>
-        <w:rPr>
-          <w:lang w:val="en-US"/>
-        </w:rPr>
-        <w:t xml:space="preserve">quantity </w:t>
-      </w:r>
-      <w:r>
-        <w:t xml:space="preserve">е по-малко или равно на 0 се показва съобщението </w:t>
-      </w:r>
-      <w:r>
-        <w:t>"Моля въведете количество по-голямо от нула."</w:t>
-      </w:r>
-      <w:r>
-        <w:t xml:space="preserve"> и се връща стойност на метода </w:t>
-      </w:r>
-      <w:r>
-        <w:rPr>
-          <w:lang w:val="en-US"/>
-        </w:rPr>
-        <w:t>false</w:t>
-      </w:r>
-    </w:p>
-    <w:p>
-      <w:pPr>
-        <w:pStyle w:val="ListParagraph"/>
-        <w:numPr>
-          <w:ilvl w:val="0"/>
-          <w:numId w:val="49"/>
-        </w:numPr>
-      </w:pPr>
-      <w:r>
-        <w:t xml:space="preserve">Ако </w:t>
-      </w:r>
-      <w:r>
-        <w:rPr>
-          <w:lang w:val="en-US"/>
-        </w:rPr>
-        <w:t xml:space="preserve">prPrice </w:t>
-      </w:r>
-      <w:r>
-        <w:t xml:space="preserve">е по-малко или равно на 0 показва съобщението </w:t>
-      </w:r>
-      <w:r>
-        <w:t>"Моля въведете цена на продукта по - голяма или равна на нула."</w:t>
-      </w:r>
-      <w:r>
-        <w:rPr>
-          <w:lang w:val="en-US"/>
-        </w:rPr>
-        <w:t xml:space="preserve"> </w:t>
-      </w:r>
-      <w:r>
-        <w:t xml:space="preserve">и се връща стойност на метода </w:t>
-      </w:r>
-      <w:r>
-        <w:rPr>
-          <w:lang w:val="en-US"/>
-        </w:rPr>
-        <w:t>false</w:t>
-      </w:r>
-    </w:p>
-    <w:p>
-      <w:pPr>
-        <w:pStyle w:val="ListParagraph"/>
-        <w:numPr>
-          <w:ilvl w:val="0"/>
-          <w:numId w:val="49"/>
-        </w:numPr>
-      </w:pPr>
-      <w:r>
-        <w:t xml:space="preserve">Ако Ако </w:t>
-      </w:r>
-      <w:r>
-        <w:rPr>
-          <w:lang w:val="en-US"/>
-        </w:rPr>
-        <w:t xml:space="preserve">plPrice </w:t>
-      </w:r>
-      <w:r>
-        <w:t xml:space="preserve">е по-малко или равно на 0 показва съобщението </w:t>
-      </w:r>
-      <w:r>
-        <w:t>"Моля въведете</w:t>
-      </w:r>
-      <w:r>
-        <w:t xml:space="preserve"> доставна</w:t>
-      </w:r>
-      <w:r>
-        <w:t xml:space="preserve"> цена на продукта по - голяма или равна на нула."</w:t>
-      </w:r>
-      <w:r>
-        <w:t xml:space="preserve"> и се връща стойност на метода </w:t>
-      </w:r>
-      <w:r>
-        <w:rPr>
-          <w:lang w:val="en-US"/>
-        </w:rPr>
-        <w:t>false</w:t>
-      </w:r>
-    </w:p>
-    <w:p>
-      <w:pPr>
-        <w:pStyle w:val="ListParagraph"/>
-        <w:numPr>
-          <w:ilvl w:val="0"/>
-          <w:numId w:val="49"/>
-        </w:numPr>
-      </w:pPr>
-      <w:r>
-        <w:t xml:space="preserve">Ако </w:t>
-      </w:r>
-      <w:r>
-        <w:rPr>
-          <w:lang w:val="en-US"/>
-        </w:rPr>
-        <w:t>prName</w:t>
-      </w:r>
-      <w:r>
-        <w:t xml:space="preserve"> е с дължина по-малка или равна на 2 се показва съобщението </w:t>
-      </w:r>
-      <w:r>
-        <w:t xml:space="preserve">"Моля въведете валидно име на продукта." </w:t>
-      </w:r>
-      <w:r>
-        <w:t xml:space="preserve">и се връща стойност на метода </w:t>
-      </w:r>
-      <w:r>
-        <w:rPr>
-          <w:lang w:val="en-US"/>
-        </w:rPr>
-        <w:t>false</w:t>
-      </w:r>
-    </w:p>
-    <w:p>
-      <w:pPr>
-        <w:pStyle w:val="ListParagraph"/>
-        <w:numPr>
-          <w:ilvl w:val="0"/>
-          <w:numId w:val="49"/>
-        </w:numPr>
-      </w:pPr>
-      <w:r>
-        <w:t xml:space="preserve">При въведени други грешни данни или не са въведени такива се визуализира съобщението </w:t>
-      </w:r>
-      <w:r>
-        <w:t>"Моля въведете валидни данни."</w:t>
-      </w:r>
-      <w:r>
-        <w:t xml:space="preserve"> и се връща стойност на метода </w:t>
-      </w:r>
-      <w:r>
-        <w:rPr>
-          <w:lang w:val="en-US"/>
-        </w:rPr>
-        <w:t>false</w:t>
-      </w:r>
-    </w:p>
-    <w:p>
-      <w:pPr>
-        <w:pStyle w:val="ListParagraph"/>
-        <w:numPr>
-          <w:ilvl w:val="0"/>
-          <w:numId w:val="49"/>
-        </w:numPr>
-      </w:pPr>
-      <w:r>
-        <w:t xml:space="preserve">При </w:t>
-      </w:r>
-      <w:r>
-        <w:t xml:space="preserve">въведени правилно въведени данни и се връща стойност на метода </w:t>
-      </w:r>
-      <w:r>
-        <w:rPr>
-          <w:lang w:val="en-US"/>
-        </w:rPr>
-        <w:t>true</w:t>
-      </w:r>
-    </w:p>
-    <w:p>
-      <w:r>
-        <w:t xml:space="preserve">За бутона „Добави продукт“ е събитието </w:t>
-      </w:r>
-      <w:r>
-        <w:t>public void button1_Click(object sender, EventArgs e)</w:t>
-      </w:r>
-      <w:r>
-        <w:t>, който:</w:t>
-      </w:r>
-    </w:p>
-    <w:p>
-      <w:pPr>
-        <w:pStyle w:val="ListParagraph"/>
-        <w:numPr>
-          <w:ilvl w:val="0"/>
-          <w:numId w:val="46"/>
-        </w:numPr>
-      </w:pPr>
-      <w:r>
-        <w:t>Този метод</w:t>
-      </w:r>
-      <w:r>
-        <w:t xml:space="preserve"> проверя</w:t>
-      </w:r>
-      <w:r>
-        <w:t xml:space="preserve">ва стойността на </w:t>
-      </w:r>
-      <w:r>
-        <w:t>ProductValidation(productQuantity.Text, productPrice.Text, deliveryPrice.Text, productName.Text)</w:t>
-      </w:r>
-    </w:p>
-    <w:p>
-      <w:pPr>
-        <w:pStyle w:val="ListParagraph"/>
-        <w:numPr>
-          <w:ilvl w:val="0"/>
-          <w:numId w:val="46"/>
-        </w:numPr>
-      </w:pPr>
-      <w:r>
-        <w:t xml:space="preserve">Декларират се променливите </w:t>
-      </w:r>
-      <w:r>
-        <w:t>int quantity = int.Parse(productQuantity.Text);</w:t>
-      </w:r>
-      <w:r>
-        <w:t xml:space="preserve"> </w:t>
-      </w:r>
-      <w:r>
-        <w:t>double prPrice = double.Parse(productPrice.Text);</w:t>
-      </w:r>
-      <w:r>
-        <w:t xml:space="preserve"> </w:t>
-      </w:r>
-      <w:r>
-        <w:t>double dlPrice = double.Parse(deliveryPrice.Text);</w:t>
-      </w:r>
-      <w:r>
-        <w:t xml:space="preserve"> </w:t>
-      </w:r>
-      <w:r>
-        <w:t>string prName = productName.Text;</w:t>
-      </w:r>
-    </w:p>
-    <w:p>
-      <w:pPr>
-        <w:pStyle w:val="ListParagraph"/>
-        <w:numPr>
-          <w:ilvl w:val="0"/>
-          <w:numId w:val="46"/>
-        </w:numPr>
-      </w:pPr>
-      <w:r>
         <w:t xml:space="preserve">Проверява се ако </w:t>
       </w:r>
       <w:r>
@@ -11925,6 +12110,119 @@
 <file path=word/numbering.xml><?xml version="1.0" encoding="utf-8"?>
 <w:numbering xmlns:wpc="http://schemas.microsoft.com/office/word/2010/wordprocessingCanvas" xmlns:cx="http://schemas.microsoft.com/office/drawing/2014/chartex" xmlns:cx1="http://schemas.microsoft.com/office/drawing/2015/9/8/chartex" xmlns:mc="http://schemas.openxmlformats.org/markup-compatibility/2006" xmlns:o="urn:schemas-microsoft-com:office:office" xmlns:r="http://schemas.openxmlformats.org/officeDocument/2006/relationships" xmlns:m="http://schemas.openxmlformats.org/officeDocument/2006/math" xmlns:v="urn:schemas-microsoft-com:vml" xmlns:wp14="http://schemas.microsoft.com/office/word/2010/wordprocessingDrawing" xmlns:wp="http://schemas.openxmlformats.org/drawingml/2006/wordprocessingDrawing" xmlns:w10="urn:schemas-microsoft-com:office:word" xmlns:w="http://schemas.openxmlformats.org/wordprocessingml/2006/main" xmlns:w14="http://schemas.microsoft.com/office/word/2010/wordml" xmlns:w15="http://schemas.microsoft.com/office/word/2012/wordml" xmlns:w16se="http://schemas.microsoft.com/office/word/2015/wordml/symex" xmlns:wpg="http://schemas.microsoft.com/office/word/2010/wordprocessingGroup" xmlns:wpi="http://schemas.microsoft.com/office/word/2010/wordprocessingInk" xmlns:wne="http://schemas.microsoft.com/office/word/2006/wordml" xmlns:wps="http://schemas.microsoft.com/office/word/2010/wordprocessingShape" mc:Ignorable="w14 w15 w16se wp14">
   <w:abstractNum w:abstractNumId="0" w15:restartNumberingAfterBreak="0">
+    <w:nsid w:val="000F7B08"/>
+    <w:multiLevelType w:val="hybridMultilevel"/>
+    <w:tmpl w:val="69624F14"/>
+    <w:lvl w:ilvl="0" w:tplc="04020001">
+      <w:start w:val="1"/>
+      <w:numFmt w:val="bullet"/>
+      <w:lvlText w:val=""/>
+      <w:lvlJc w:val="left"/>
+      <w:pPr>
+        <w:ind w:left="720" w:hanging="360"/>
+      </w:pPr>
+      <w:rPr>
+        <w:rFonts w:ascii="Symbol" w:hAnsi="Symbol" w:hint="default"/>
+      </w:rPr>
+    </w:lvl>
+    <w:lvl w:ilvl="1" w:tplc="04020003" w:tentative="1">
+      <w:start w:val="1"/>
+      <w:numFmt w:val="bullet"/>
+      <w:lvlText w:val="o"/>
+      <w:lvlJc w:val="left"/>
+      <w:pPr>
+        <w:ind w:left="1440" w:hanging="360"/>
+      </w:pPr>
+      <w:rPr>
+        <w:rFonts w:ascii="Courier New" w:hAnsi="Courier New" w:cs="Courier New" w:hint="default"/>
+      </w:rPr>
+    </w:lvl>
+    <w:lvl w:ilvl="2" w:tplc="04020005" w:tentative="1">
+      <w:start w:val="1"/>
+      <w:numFmt w:val="bullet"/>
+      <w:lvlText w:val=""/>
+      <w:lvlJc w:val="left"/>
+      <w:pPr>
+        <w:ind w:left="2160" w:hanging="360"/>
+      </w:pPr>
+      <w:rPr>
+        <w:rFonts w:ascii="Wingdings" w:hAnsi="Wingdings" w:hint="default"/>
+      </w:rPr>
+    </w:lvl>
+    <w:lvl w:ilvl="3" w:tplc="04020001" w:tentative="1">
+      <w:start w:val="1"/>
+      <w:numFmt w:val="bullet"/>
+      <w:lvlText w:val=""/>
+      <w:lvlJc w:val="left"/>
+      <w:pPr>
+        <w:ind w:left="2880" w:hanging="360"/>
+      </w:pPr>
+      <w:rPr>
+        <w:rFonts w:ascii="Symbol" w:hAnsi="Symbol" w:hint="default"/>
+      </w:rPr>
+    </w:lvl>
+    <w:lvl w:ilvl="4" w:tplc="04020003" w:tentative="1">
+      <w:start w:val="1"/>
+      <w:numFmt w:val="bullet"/>
+      <w:lvlText w:val="o"/>
+      <w:lvlJc w:val="left"/>
+      <w:pPr>
+        <w:ind w:left="3600" w:hanging="360"/>
+      </w:pPr>
+      <w:rPr>
+        <w:rFonts w:ascii="Courier New" w:hAnsi="Courier New" w:cs="Courier New" w:hint="default"/>
+      </w:rPr>
+    </w:lvl>
+    <w:lvl w:ilvl="5" w:tplc="04020005" w:tentative="1">
+      <w:start w:val="1"/>
+      <w:numFmt w:val="bullet"/>
+      <w:lvlText w:val=""/>
+      <w:lvlJc w:val="left"/>
+      <w:pPr>
+        <w:ind w:left="4320" w:hanging="360"/>
+      </w:pPr>
+      <w:rPr>
+        <w:rFonts w:ascii="Wingdings" w:hAnsi="Wingdings" w:hint="default"/>
+      </w:rPr>
+    </w:lvl>
+    <w:lvl w:ilvl="6" w:tplc="04020001" w:tentative="1">
+      <w:start w:val="1"/>
+      <w:numFmt w:val="bullet"/>
+      <w:lvlText w:val=""/>
+      <w:lvlJc w:val="left"/>
+      <w:pPr>
+        <w:ind w:left="5040" w:hanging="360"/>
+      </w:pPr>
+      <w:rPr>
+        <w:rFonts w:ascii="Symbol" w:hAnsi="Symbol" w:hint="default"/>
+      </w:rPr>
+    </w:lvl>
+    <w:lvl w:ilvl="7" w:tplc="04020003" w:tentative="1">
+      <w:start w:val="1"/>
+      <w:numFmt w:val="bullet"/>
+      <w:lvlText w:val="o"/>
+      <w:lvlJc w:val="left"/>
+      <w:pPr>
+        <w:ind w:left="5760" w:hanging="360"/>
+      </w:pPr>
+      <w:rPr>
+        <w:rFonts w:ascii="Courier New" w:hAnsi="Courier New" w:cs="Courier New" w:hint="default"/>
+      </w:rPr>
+    </w:lvl>
+    <w:lvl w:ilvl="8" w:tplc="04020005" w:tentative="1">
+      <w:start w:val="1"/>
+      <w:numFmt w:val="bullet"/>
+      <w:lvlText w:val=""/>
+      <w:lvlJc w:val="left"/>
+      <w:pPr>
+        <w:ind w:left="6480" w:hanging="360"/>
+      </w:pPr>
+      <w:rPr>
+        <w:rFonts w:ascii="Wingdings" w:hAnsi="Wingdings" w:hint="default"/>
+      </w:rPr>
+    </w:lvl>
+  </w:abstractNum>
+  <w:abstractNum w:abstractNumId="1" w15:restartNumberingAfterBreak="0">
     <w:nsid w:val="03F73E30"/>
     <w:multiLevelType w:val="hybridMultilevel"/>
     <w:tmpl w:val="E974A988"/>
@@ -12037,7 +12335,7 @@
       </w:rPr>
     </w:lvl>
   </w:abstractNum>
-  <w:abstractNum w:abstractNumId="1" w15:restartNumberingAfterBreak="0">
+  <w:abstractNum w:abstractNumId="2" w15:restartNumberingAfterBreak="0">
     <w:nsid w:val="070C0ECF"/>
     <w:multiLevelType w:val="hybridMultilevel"/>
     <w:tmpl w:val="35B4A3C8"/>
@@ -12150,7 +12448,7 @@
       </w:rPr>
     </w:lvl>
   </w:abstractNum>
-  <w:abstractNum w:abstractNumId="2" w15:restartNumberingAfterBreak="0">
+  <w:abstractNum w:abstractNumId="3" w15:restartNumberingAfterBreak="0">
     <w:nsid w:val="098E38CB"/>
     <w:multiLevelType w:val="hybridMultilevel"/>
     <w:tmpl w:val="F5CAFB3A"/>
@@ -12262,7 +12560,7 @@
       </w:rPr>
     </w:lvl>
   </w:abstractNum>
-  <w:abstractNum w:abstractNumId="3" w15:restartNumberingAfterBreak="0">
+  <w:abstractNum w:abstractNumId="4" w15:restartNumberingAfterBreak="0">
     <w:nsid w:val="0B17175C"/>
     <w:multiLevelType w:val="hybridMultilevel"/>
     <w:tmpl w:val="B7EA2CC6"/>
@@ -12375,7 +12673,7 @@
       </w:rPr>
     </w:lvl>
   </w:abstractNum>
-  <w:abstractNum w:abstractNumId="4" w15:restartNumberingAfterBreak="0">
+  <w:abstractNum w:abstractNumId="5" w15:restartNumberingAfterBreak="0">
     <w:nsid w:val="0C925BDA"/>
     <w:multiLevelType w:val="hybridMultilevel"/>
     <w:tmpl w:val="AD8087F6"/>
@@ -12487,7 +12785,7 @@
       </w:rPr>
     </w:lvl>
   </w:abstractNum>
-  <w:abstractNum w:abstractNumId="5" w15:restartNumberingAfterBreak="0">
+  <w:abstractNum w:abstractNumId="6" w15:restartNumberingAfterBreak="0">
     <w:nsid w:val="10A23AF1"/>
     <w:multiLevelType w:val="hybridMultilevel"/>
     <w:tmpl w:val="C6B82D88"/>
@@ -12600,7 +12898,7 @@
       </w:rPr>
     </w:lvl>
   </w:abstractNum>
-  <w:abstractNum w:abstractNumId="6" w15:restartNumberingAfterBreak="0">
+  <w:abstractNum w:abstractNumId="7" w15:restartNumberingAfterBreak="0">
     <w:nsid w:val="14855A2C"/>
     <w:multiLevelType w:val="hybridMultilevel"/>
     <w:tmpl w:val="056430C0"/>
@@ -12713,7 +13011,7 @@
       </w:rPr>
     </w:lvl>
   </w:abstractNum>
-  <w:abstractNum w:abstractNumId="7" w15:restartNumberingAfterBreak="0">
+  <w:abstractNum w:abstractNumId="8" w15:restartNumberingAfterBreak="0">
     <w:nsid w:val="15F16F5C"/>
     <w:multiLevelType w:val="hybridMultilevel"/>
     <w:tmpl w:val="6B04D79E"/>
@@ -12825,7 +13123,7 @@
       </w:rPr>
     </w:lvl>
   </w:abstractNum>
-  <w:abstractNum w:abstractNumId="8" w15:restartNumberingAfterBreak="0">
+  <w:abstractNum w:abstractNumId="9" w15:restartNumberingAfterBreak="0">
     <w:nsid w:val="18ED6315"/>
     <w:multiLevelType w:val="hybridMultilevel"/>
     <w:tmpl w:val="6E3E9AFE"/>
@@ -12937,7 +13235,7 @@
       </w:rPr>
     </w:lvl>
   </w:abstractNum>
-  <w:abstractNum w:abstractNumId="9" w15:restartNumberingAfterBreak="0">
+  <w:abstractNum w:abstractNumId="10" w15:restartNumberingAfterBreak="0">
     <w:nsid w:val="1C6B6BEC"/>
     <w:multiLevelType w:val="hybridMultilevel"/>
     <w:tmpl w:val="32FE9E2C"/>
@@ -13050,7 +13348,7 @@
       </w:rPr>
     </w:lvl>
   </w:abstractNum>
-  <w:abstractNum w:abstractNumId="10" w15:restartNumberingAfterBreak="0">
+  <w:abstractNum w:abstractNumId="11" w15:restartNumberingAfterBreak="0">
     <w:nsid w:val="1E11368D"/>
     <w:multiLevelType w:val="hybridMultilevel"/>
     <w:tmpl w:val="FE580DC0"/>
@@ -13163,7 +13461,7 @@
       </w:rPr>
     </w:lvl>
   </w:abstractNum>
-  <w:abstractNum w:abstractNumId="11" w15:restartNumberingAfterBreak="0">
+  <w:abstractNum w:abstractNumId="12" w15:restartNumberingAfterBreak="0">
     <w:nsid w:val="1E1C4185"/>
     <w:multiLevelType w:val="hybridMultilevel"/>
     <w:tmpl w:val="BFFCA98A"/>
@@ -13275,7 +13573,7 @@
       </w:rPr>
     </w:lvl>
   </w:abstractNum>
-  <w:abstractNum w:abstractNumId="12" w15:restartNumberingAfterBreak="0">
+  <w:abstractNum w:abstractNumId="13" w15:restartNumberingAfterBreak="0">
     <w:nsid w:val="1E554CEE"/>
     <w:multiLevelType w:val="hybridMultilevel"/>
     <w:tmpl w:val="F8883FE2"/>
@@ -13388,7 +13686,7 @@
       </w:rPr>
     </w:lvl>
   </w:abstractNum>
-  <w:abstractNum w:abstractNumId="13" w15:restartNumberingAfterBreak="0">
+  <w:abstractNum w:abstractNumId="14" w15:restartNumberingAfterBreak="0">
     <w:nsid w:val="20CE2B71"/>
     <w:multiLevelType w:val="hybridMultilevel"/>
     <w:tmpl w:val="9EE0A1B4"/>
@@ -13501,7 +13799,7 @@
       </w:rPr>
     </w:lvl>
   </w:abstractNum>
-  <w:abstractNum w:abstractNumId="14" w15:restartNumberingAfterBreak="0">
+  <w:abstractNum w:abstractNumId="15" w15:restartNumberingAfterBreak="0">
     <w:nsid w:val="20E36E50"/>
     <w:multiLevelType w:val="hybridMultilevel"/>
     <w:tmpl w:val="62FE2AF2"/>
@@ -13614,7 +13912,7 @@
       </w:rPr>
     </w:lvl>
   </w:abstractNum>
-  <w:abstractNum w:abstractNumId="15" w15:restartNumberingAfterBreak="0">
+  <w:abstractNum w:abstractNumId="16" w15:restartNumberingAfterBreak="0">
     <w:nsid w:val="27DE1C1B"/>
     <w:multiLevelType w:val="hybridMultilevel"/>
     <w:tmpl w:val="A43ABEC8"/>
@@ -13726,7 +14024,7 @@
       </w:rPr>
     </w:lvl>
   </w:abstractNum>
-  <w:abstractNum w:abstractNumId="16" w15:restartNumberingAfterBreak="0">
+  <w:abstractNum w:abstractNumId="17" w15:restartNumberingAfterBreak="0">
     <w:nsid w:val="2D6525B0"/>
     <w:multiLevelType w:val="hybridMultilevel"/>
     <w:tmpl w:val="4C68AD54"/>
@@ -13839,7 +14137,7 @@
       </w:rPr>
     </w:lvl>
   </w:abstractNum>
-  <w:abstractNum w:abstractNumId="17" w15:restartNumberingAfterBreak="0">
+  <w:abstractNum w:abstractNumId="18" w15:restartNumberingAfterBreak="0">
     <w:nsid w:val="2F173166"/>
     <w:multiLevelType w:val="hybridMultilevel"/>
     <w:tmpl w:val="C0922694"/>
@@ -13952,7 +14250,7 @@
       </w:rPr>
     </w:lvl>
   </w:abstractNum>
-  <w:abstractNum w:abstractNumId="18" w15:restartNumberingAfterBreak="0">
+  <w:abstractNum w:abstractNumId="19" w15:restartNumberingAfterBreak="0">
     <w:nsid w:val="2FA62015"/>
     <w:multiLevelType w:val="hybridMultilevel"/>
     <w:tmpl w:val="1C3EEFDE"/>
@@ -14065,7 +14363,7 @@
       </w:rPr>
     </w:lvl>
   </w:abstractNum>
-  <w:abstractNum w:abstractNumId="19" w15:restartNumberingAfterBreak="0">
+  <w:abstractNum w:abstractNumId="20" w15:restartNumberingAfterBreak="0">
     <w:nsid w:val="377C545B"/>
     <w:multiLevelType w:val="hybridMultilevel"/>
     <w:tmpl w:val="1CBA935E"/>
@@ -14178,7 +14476,7 @@
       </w:rPr>
     </w:lvl>
   </w:abstractNum>
-  <w:abstractNum w:abstractNumId="20" w15:restartNumberingAfterBreak="0">
+  <w:abstractNum w:abstractNumId="21" w15:restartNumberingAfterBreak="0">
     <w:nsid w:val="392F6DCB"/>
     <w:multiLevelType w:val="hybridMultilevel"/>
     <w:tmpl w:val="B7CA4360"/>
@@ -14291,7 +14589,7 @@
       </w:rPr>
     </w:lvl>
   </w:abstractNum>
-  <w:abstractNum w:abstractNumId="21" w15:restartNumberingAfterBreak="0">
+  <w:abstractNum w:abstractNumId="22" w15:restartNumberingAfterBreak="0">
     <w:nsid w:val="39482B73"/>
     <w:multiLevelType w:val="hybridMultilevel"/>
     <w:tmpl w:val="48D8D746"/>
@@ -14403,7 +14701,7 @@
       </w:rPr>
     </w:lvl>
   </w:abstractNum>
-  <w:abstractNum w:abstractNumId="22" w15:restartNumberingAfterBreak="0">
+  <w:abstractNum w:abstractNumId="23" w15:restartNumberingAfterBreak="0">
     <w:nsid w:val="42C6795A"/>
     <w:multiLevelType w:val="hybridMultilevel"/>
     <w:tmpl w:val="81EA4E54"/>
@@ -14515,7 +14813,7 @@
       </w:rPr>
     </w:lvl>
   </w:abstractNum>
-  <w:abstractNum w:abstractNumId="23" w15:restartNumberingAfterBreak="0">
+  <w:abstractNum w:abstractNumId="24" w15:restartNumberingAfterBreak="0">
     <w:nsid w:val="47C7699B"/>
     <w:multiLevelType w:val="hybridMultilevel"/>
     <w:tmpl w:val="6DC0FE90"/>
@@ -14628,7 +14926,7 @@
       </w:rPr>
     </w:lvl>
   </w:abstractNum>
-  <w:abstractNum w:abstractNumId="24" w15:restartNumberingAfterBreak="0">
+  <w:abstractNum w:abstractNumId="25" w15:restartNumberingAfterBreak="0">
     <w:nsid w:val="4AA31C43"/>
     <w:multiLevelType w:val="hybridMultilevel"/>
     <w:tmpl w:val="B6F462EE"/>
@@ -14740,7 +15038,7 @@
       </w:rPr>
     </w:lvl>
   </w:abstractNum>
-  <w:abstractNum w:abstractNumId="25" w15:restartNumberingAfterBreak="0">
+  <w:abstractNum w:abstractNumId="26" w15:restartNumberingAfterBreak="0">
     <w:nsid w:val="4C1800DF"/>
     <w:multiLevelType w:val="hybridMultilevel"/>
     <w:tmpl w:val="14AA001A"/>
@@ -14853,7 +15151,7 @@
       </w:rPr>
     </w:lvl>
   </w:abstractNum>
-  <w:abstractNum w:abstractNumId="26" w15:restartNumberingAfterBreak="0">
+  <w:abstractNum w:abstractNumId="27" w15:restartNumberingAfterBreak="0">
     <w:nsid w:val="4D835F06"/>
     <w:multiLevelType w:val="hybridMultilevel"/>
     <w:tmpl w:val="1A24440A"/>
@@ -14966,7 +15264,7 @@
       </w:rPr>
     </w:lvl>
   </w:abstractNum>
-  <w:abstractNum w:abstractNumId="27" w15:restartNumberingAfterBreak="0">
+  <w:abstractNum w:abstractNumId="28" w15:restartNumberingAfterBreak="0">
     <w:nsid w:val="4F7213E0"/>
     <w:multiLevelType w:val="hybridMultilevel"/>
     <w:tmpl w:val="6F14D366"/>
@@ -15079,7 +15377,7 @@
       </w:rPr>
     </w:lvl>
   </w:abstractNum>
-  <w:abstractNum w:abstractNumId="28" w15:restartNumberingAfterBreak="0">
+  <w:abstractNum w:abstractNumId="29" w15:restartNumberingAfterBreak="0">
     <w:nsid w:val="510869F8"/>
     <w:multiLevelType w:val="hybridMultilevel"/>
     <w:tmpl w:val="53D4533A"/>
@@ -15192,7 +15490,7 @@
       </w:rPr>
     </w:lvl>
   </w:abstractNum>
-  <w:abstractNum w:abstractNumId="29" w15:restartNumberingAfterBreak="0">
+  <w:abstractNum w:abstractNumId="30" w15:restartNumberingAfterBreak="0">
     <w:nsid w:val="53C43B93"/>
     <w:multiLevelType w:val="hybridMultilevel"/>
     <w:tmpl w:val="614639AC"/>
@@ -15305,7 +15603,7 @@
       </w:rPr>
     </w:lvl>
   </w:abstractNum>
-  <w:abstractNum w:abstractNumId="30" w15:restartNumberingAfterBreak="0">
+  <w:abstractNum w:abstractNumId="31" w15:restartNumberingAfterBreak="0">
     <w:nsid w:val="5422594A"/>
     <w:multiLevelType w:val="hybridMultilevel"/>
     <w:tmpl w:val="464AE7CC"/>
@@ -15418,7 +15716,7 @@
       </w:rPr>
     </w:lvl>
   </w:abstractNum>
-  <w:abstractNum w:abstractNumId="31" w15:restartNumberingAfterBreak="0">
+  <w:abstractNum w:abstractNumId="32" w15:restartNumberingAfterBreak="0">
     <w:nsid w:val="56414854"/>
     <w:multiLevelType w:val="hybridMultilevel"/>
     <w:tmpl w:val="FD180FA0"/>
@@ -15531,7 +15829,7 @@
       </w:rPr>
     </w:lvl>
   </w:abstractNum>
-  <w:abstractNum w:abstractNumId="32" w15:restartNumberingAfterBreak="0">
+  <w:abstractNum w:abstractNumId="33" w15:restartNumberingAfterBreak="0">
     <w:nsid w:val="5AC33E0F"/>
     <w:multiLevelType w:val="hybridMultilevel"/>
     <w:tmpl w:val="17CC58CE"/>
@@ -15643,7 +15941,7 @@
       </w:rPr>
     </w:lvl>
   </w:abstractNum>
-  <w:abstractNum w:abstractNumId="33" w15:restartNumberingAfterBreak="0">
+  <w:abstractNum w:abstractNumId="34" w15:restartNumberingAfterBreak="0">
     <w:nsid w:val="60277B19"/>
     <w:multiLevelType w:val="hybridMultilevel"/>
     <w:tmpl w:val="9166A458"/>
@@ -15755,7 +16053,7 @@
       </w:rPr>
     </w:lvl>
   </w:abstractNum>
-  <w:abstractNum w:abstractNumId="34" w15:restartNumberingAfterBreak="0">
+  <w:abstractNum w:abstractNumId="35" w15:restartNumberingAfterBreak="0">
     <w:nsid w:val="61A010F1"/>
     <w:multiLevelType w:val="hybridMultilevel"/>
     <w:tmpl w:val="4490BAFE"/>
@@ -15868,7 +16166,7 @@
       </w:rPr>
     </w:lvl>
   </w:abstractNum>
-  <w:abstractNum w:abstractNumId="35" w15:restartNumberingAfterBreak="0">
+  <w:abstractNum w:abstractNumId="36" w15:restartNumberingAfterBreak="0">
     <w:nsid w:val="624B1472"/>
     <w:multiLevelType w:val="hybridMultilevel"/>
     <w:tmpl w:val="0A140F94"/>
@@ -15980,7 +16278,7 @@
       </w:rPr>
     </w:lvl>
   </w:abstractNum>
-  <w:abstractNum w:abstractNumId="36" w15:restartNumberingAfterBreak="0">
+  <w:abstractNum w:abstractNumId="37" w15:restartNumberingAfterBreak="0">
     <w:nsid w:val="68C22C66"/>
     <w:multiLevelType w:val="hybridMultilevel"/>
     <w:tmpl w:val="DB18CD32"/>
@@ -16093,7 +16391,7 @@
       </w:rPr>
     </w:lvl>
   </w:abstractNum>
-  <w:abstractNum w:abstractNumId="37" w15:restartNumberingAfterBreak="0">
+  <w:abstractNum w:abstractNumId="38" w15:restartNumberingAfterBreak="0">
     <w:nsid w:val="6B1F421F"/>
     <w:multiLevelType w:val="hybridMultilevel"/>
     <w:tmpl w:val="6E88B318"/>
@@ -16206,7 +16504,7 @@
       </w:rPr>
     </w:lvl>
   </w:abstractNum>
-  <w:abstractNum w:abstractNumId="38" w15:restartNumberingAfterBreak="0">
+  <w:abstractNum w:abstractNumId="39" w15:restartNumberingAfterBreak="0">
     <w:nsid w:val="6B7A7AD3"/>
     <w:multiLevelType w:val="hybridMultilevel"/>
     <w:tmpl w:val="9564AF14"/>
@@ -16319,7 +16617,7 @@
       </w:rPr>
     </w:lvl>
   </w:abstractNum>
-  <w:abstractNum w:abstractNumId="39" w15:restartNumberingAfterBreak="0">
+  <w:abstractNum w:abstractNumId="40" w15:restartNumberingAfterBreak="0">
     <w:nsid w:val="6CCC2274"/>
     <w:multiLevelType w:val="hybridMultilevel"/>
     <w:tmpl w:val="CD827FD0"/>
@@ -16432,7 +16730,7 @@
       </w:rPr>
     </w:lvl>
   </w:abstractNum>
-  <w:abstractNum w:abstractNumId="40" w15:restartNumberingAfterBreak="0">
+  <w:abstractNum w:abstractNumId="41" w15:restartNumberingAfterBreak="0">
     <w:nsid w:val="6FC76BF1"/>
     <w:multiLevelType w:val="hybridMultilevel"/>
     <w:tmpl w:val="9E56EB18"/>
@@ -16545,7 +16843,7 @@
       </w:rPr>
     </w:lvl>
   </w:abstractNum>
-  <w:abstractNum w:abstractNumId="41" w15:restartNumberingAfterBreak="0">
+  <w:abstractNum w:abstractNumId="42" w15:restartNumberingAfterBreak="0">
     <w:nsid w:val="702750F4"/>
     <w:multiLevelType w:val="hybridMultilevel"/>
     <w:tmpl w:val="96F4A526"/>
@@ -16657,7 +16955,7 @@
       </w:rPr>
     </w:lvl>
   </w:abstractNum>
-  <w:abstractNum w:abstractNumId="42" w15:restartNumberingAfterBreak="0">
+  <w:abstractNum w:abstractNumId="43" w15:restartNumberingAfterBreak="0">
     <w:nsid w:val="71686214"/>
     <w:multiLevelType w:val="hybridMultilevel"/>
     <w:tmpl w:val="B07C2D2A"/>
@@ -16770,7 +17068,7 @@
       </w:rPr>
     </w:lvl>
   </w:abstractNum>
-  <w:abstractNum w:abstractNumId="43" w15:restartNumberingAfterBreak="0">
+  <w:abstractNum w:abstractNumId="44" w15:restartNumberingAfterBreak="0">
     <w:nsid w:val="71BA2CA4"/>
     <w:multiLevelType w:val="hybridMultilevel"/>
     <w:tmpl w:val="AA90E1D2"/>
@@ -16883,7 +17181,7 @@
       </w:rPr>
     </w:lvl>
   </w:abstractNum>
-  <w:abstractNum w:abstractNumId="44" w15:restartNumberingAfterBreak="0">
+  <w:abstractNum w:abstractNumId="45" w15:restartNumberingAfterBreak="0">
     <w:nsid w:val="7538470A"/>
     <w:multiLevelType w:val="hybridMultilevel"/>
     <w:tmpl w:val="FFC25004"/>
@@ -16996,7 +17294,7 @@
       </w:rPr>
     </w:lvl>
   </w:abstractNum>
-  <w:abstractNum w:abstractNumId="45" w15:restartNumberingAfterBreak="0">
+  <w:abstractNum w:abstractNumId="46" w15:restartNumberingAfterBreak="0">
     <w:nsid w:val="769507A7"/>
     <w:multiLevelType w:val="hybridMultilevel"/>
     <w:tmpl w:val="A21A4674"/>
@@ -17109,7 +17407,7 @@
       </w:rPr>
     </w:lvl>
   </w:abstractNum>
-  <w:abstractNum w:abstractNumId="46" w15:restartNumberingAfterBreak="0">
+  <w:abstractNum w:abstractNumId="47" w15:restartNumberingAfterBreak="0">
     <w:nsid w:val="79115E8E"/>
     <w:multiLevelType w:val="hybridMultilevel"/>
     <w:tmpl w:val="50A8C2AA"/>
@@ -17221,7 +17519,7 @@
       </w:rPr>
     </w:lvl>
   </w:abstractNum>
-  <w:abstractNum w:abstractNumId="47" w15:restartNumberingAfterBreak="0">
+  <w:abstractNum w:abstractNumId="48" w15:restartNumberingAfterBreak="0">
     <w:nsid w:val="791D0E0E"/>
     <w:multiLevelType w:val="hybridMultilevel"/>
     <w:tmpl w:val="BED8069E"/>
@@ -17333,7 +17631,7 @@
       </w:rPr>
     </w:lvl>
   </w:abstractNum>
-  <w:abstractNum w:abstractNumId="48" w15:restartNumberingAfterBreak="0">
+  <w:abstractNum w:abstractNumId="49" w15:restartNumberingAfterBreak="0">
     <w:nsid w:val="7AB6685B"/>
     <w:multiLevelType w:val="hybridMultilevel"/>
     <w:tmpl w:val="739A45B6"/>
@@ -17446,7 +17744,7 @@
       </w:rPr>
     </w:lvl>
   </w:abstractNum>
-  <w:abstractNum w:abstractNumId="49" w15:restartNumberingAfterBreak="0">
+  <w:abstractNum w:abstractNumId="50" w15:restartNumberingAfterBreak="0">
     <w:nsid w:val="7B8C0E30"/>
     <w:multiLevelType w:val="hybridMultilevel"/>
     <w:tmpl w:val="B614A338"/>
@@ -17559,154 +17857,157 @@
     </w:lvl>
   </w:abstractNum>
   <w:num w:numId="1">
+    <w:abstractNumId w:val="27"/>
+  </w:num>
+  <w:num w:numId="2">
+    <w:abstractNumId w:val="8"/>
+  </w:num>
+  <w:num w:numId="3">
+    <w:abstractNumId w:val="16"/>
+  </w:num>
+  <w:num w:numId="4">
+    <w:abstractNumId w:val="36"/>
+  </w:num>
+  <w:num w:numId="5">
+    <w:abstractNumId w:val="9"/>
+  </w:num>
+  <w:num w:numId="6">
+    <w:abstractNumId w:val="50"/>
+  </w:num>
+  <w:num w:numId="7">
+    <w:abstractNumId w:val="5"/>
+  </w:num>
+  <w:num w:numId="8">
+    <w:abstractNumId w:val="42"/>
+  </w:num>
+  <w:num w:numId="9">
+    <w:abstractNumId w:val="22"/>
+  </w:num>
+  <w:num w:numId="10">
+    <w:abstractNumId w:val="23"/>
+  </w:num>
+  <w:num w:numId="11">
+    <w:abstractNumId w:val="25"/>
+  </w:num>
+  <w:num w:numId="12">
+    <w:abstractNumId w:val="34"/>
+  </w:num>
+  <w:num w:numId="13">
+    <w:abstractNumId w:val="48"/>
+  </w:num>
+  <w:num w:numId="14">
+    <w:abstractNumId w:val="3"/>
+  </w:num>
+  <w:num w:numId="15">
+    <w:abstractNumId w:val="33"/>
+  </w:num>
+  <w:num w:numId="16">
+    <w:abstractNumId w:val="12"/>
+  </w:num>
+  <w:num w:numId="17">
+    <w:abstractNumId w:val="47"/>
+  </w:num>
+  <w:num w:numId="18">
+    <w:abstractNumId w:val="45"/>
+  </w:num>
+  <w:num w:numId="19">
+    <w:abstractNumId w:val="31"/>
+  </w:num>
+  <w:num w:numId="20">
+    <w:abstractNumId w:val="24"/>
+  </w:num>
+  <w:num w:numId="21">
+    <w:abstractNumId w:val="11"/>
+  </w:num>
+  <w:num w:numId="22">
+    <w:abstractNumId w:val="10"/>
+  </w:num>
+  <w:num w:numId="23">
+    <w:abstractNumId w:val="41"/>
+  </w:num>
+  <w:num w:numId="24">
+    <w:abstractNumId w:val="14"/>
+  </w:num>
+  <w:num w:numId="25">
+    <w:abstractNumId w:val="18"/>
+  </w:num>
+  <w:num w:numId="26">
+    <w:abstractNumId w:val="19"/>
+  </w:num>
+  <w:num w:numId="27">
+    <w:abstractNumId w:val="15"/>
+  </w:num>
+  <w:num w:numId="28">
+    <w:abstractNumId w:val="28"/>
+  </w:num>
+  <w:num w:numId="29">
+    <w:abstractNumId w:val="7"/>
+  </w:num>
+  <w:num w:numId="30">
+    <w:abstractNumId w:val="20"/>
+  </w:num>
+  <w:num w:numId="31">
+    <w:abstractNumId w:val="30"/>
+  </w:num>
+  <w:num w:numId="32">
+    <w:abstractNumId w:val="13"/>
+  </w:num>
+  <w:num w:numId="33">
+    <w:abstractNumId w:val="44"/>
+  </w:num>
+  <w:num w:numId="34">
+    <w:abstractNumId w:val="37"/>
+  </w:num>
+  <w:num w:numId="35">
     <w:abstractNumId w:val="26"/>
   </w:num>
-  <w:num w:numId="2">
-    <w:abstractNumId w:val="7"/>
+  <w:num w:numId="36">
+    <w:abstractNumId w:val="29"/>
   </w:num>
-  <w:num w:numId="3">
-    <w:abstractNumId w:val="15"/>
+  <w:num w:numId="37">
+    <w:abstractNumId w:val="38"/>
   </w:num>
-  <w:num w:numId="4">
+  <w:num w:numId="38">
+    <w:abstractNumId w:val="17"/>
+  </w:num>
+  <w:num w:numId="39">
+    <w:abstractNumId w:val="32"/>
+  </w:num>
+  <w:num w:numId="40">
+    <w:abstractNumId w:val="40"/>
+  </w:num>
+  <w:num w:numId="41">
+    <w:abstractNumId w:val="43"/>
+  </w:num>
+  <w:num w:numId="42">
+    <w:abstractNumId w:val="46"/>
+  </w:num>
+  <w:num w:numId="43">
+    <w:abstractNumId w:val="1"/>
+  </w:num>
+  <w:num w:numId="44">
     <w:abstractNumId w:val="35"/>
   </w:num>
-  <w:num w:numId="5">
-    <w:abstractNumId w:val="8"/>
-  </w:num>
-  <w:num w:numId="6">
+  <w:num w:numId="45">
     <w:abstractNumId w:val="49"/>
   </w:num>
-  <w:num w:numId="7">
+  <w:num w:numId="46">
+    <w:abstractNumId w:val="2"/>
+  </w:num>
+  <w:num w:numId="47">
+    <w:abstractNumId w:val="21"/>
+  </w:num>
+  <w:num w:numId="48">
+    <w:abstractNumId w:val="39"/>
+  </w:num>
+  <w:num w:numId="49">
     <w:abstractNumId w:val="4"/>
   </w:num>
-  <w:num w:numId="8">
-    <w:abstractNumId w:val="41"/>
-  </w:num>
-  <w:num w:numId="9">
-    <w:abstractNumId w:val="21"/>
-  </w:num>
-  <w:num w:numId="10">
-    <w:abstractNumId w:val="22"/>
-  </w:num>
-  <w:num w:numId="11">
-    <w:abstractNumId w:val="24"/>
-  </w:num>
-  <w:num w:numId="12">
-    <w:abstractNumId w:val="33"/>
-  </w:num>
-  <w:num w:numId="13">
-    <w:abstractNumId w:val="47"/>
-  </w:num>
-  <w:num w:numId="14">
-    <w:abstractNumId w:val="2"/>
-  </w:num>
-  <w:num w:numId="15">
-    <w:abstractNumId w:val="32"/>
-  </w:num>
-  <w:num w:numId="16">
-    <w:abstractNumId w:val="11"/>
-  </w:num>
-  <w:num w:numId="17">
-    <w:abstractNumId w:val="46"/>
-  </w:num>
-  <w:num w:numId="18">
-    <w:abstractNumId w:val="44"/>
-  </w:num>
-  <w:num w:numId="19">
-    <w:abstractNumId w:val="30"/>
-  </w:num>
-  <w:num w:numId="20">
-    <w:abstractNumId w:val="23"/>
-  </w:num>
-  <w:num w:numId="21">
-    <w:abstractNumId w:val="10"/>
-  </w:num>
-  <w:num w:numId="22">
-    <w:abstractNumId w:val="9"/>
-  </w:num>
-  <w:num w:numId="23">
-    <w:abstractNumId w:val="40"/>
-  </w:num>
-  <w:num w:numId="24">
-    <w:abstractNumId w:val="13"/>
-  </w:num>
-  <w:num w:numId="25">
-    <w:abstractNumId w:val="17"/>
-  </w:num>
-  <w:num w:numId="26">
-    <w:abstractNumId w:val="18"/>
-  </w:num>
-  <w:num w:numId="27">
-    <w:abstractNumId w:val="14"/>
-  </w:num>
-  <w:num w:numId="28">
-    <w:abstractNumId w:val="27"/>
-  </w:num>
-  <w:num w:numId="29">
+  <w:num w:numId="50">
     <w:abstractNumId w:val="6"/>
   </w:num>
-  <w:num w:numId="30">
-    <w:abstractNumId w:val="19"/>
-  </w:num>
-  <w:num w:numId="31">
-    <w:abstractNumId w:val="29"/>
-  </w:num>
-  <w:num w:numId="32">
-    <w:abstractNumId w:val="12"/>
-  </w:num>
-  <w:num w:numId="33">
-    <w:abstractNumId w:val="43"/>
-  </w:num>
-  <w:num w:numId="34">
-    <w:abstractNumId w:val="36"/>
-  </w:num>
-  <w:num w:numId="35">
-    <w:abstractNumId w:val="25"/>
-  </w:num>
-  <w:num w:numId="36">
-    <w:abstractNumId w:val="28"/>
-  </w:num>
-  <w:num w:numId="37">
-    <w:abstractNumId w:val="37"/>
-  </w:num>
-  <w:num w:numId="38">
-    <w:abstractNumId w:val="16"/>
-  </w:num>
-  <w:num w:numId="39">
-    <w:abstractNumId w:val="31"/>
-  </w:num>
-  <w:num w:numId="40">
-    <w:abstractNumId w:val="39"/>
-  </w:num>
-  <w:num w:numId="41">
-    <w:abstractNumId w:val="42"/>
-  </w:num>
-  <w:num w:numId="42">
-    <w:abstractNumId w:val="45"/>
-  </w:num>
-  <w:num w:numId="43">
+  <w:num w:numId="51">
     <w:abstractNumId w:val="0"/>
-  </w:num>
-  <w:num w:numId="44">
-    <w:abstractNumId w:val="34"/>
-  </w:num>
-  <w:num w:numId="45">
-    <w:abstractNumId w:val="48"/>
-  </w:num>
-  <w:num w:numId="46">
-    <w:abstractNumId w:val="1"/>
-  </w:num>
-  <w:num w:numId="47">
-    <w:abstractNumId w:val="20"/>
-  </w:num>
-  <w:num w:numId="48">
-    <w:abstractNumId w:val="38"/>
-  </w:num>
-  <w:num w:numId="49">
-    <w:abstractNumId w:val="3"/>
-  </w:num>
-  <w:num w:numId="50">
-    <w:abstractNumId w:val="5"/>
   </w:num>
   <w:numIdMacAtCleanup w:val="50"/>
 </w:numbering>
@@ -18178,6 +18479,7 @@
   <w:style w:type="character" w:default="1" w:styleId="DefaultParagraphFont">
     <w:name w:val="Default Paragraph Font"/>
     <w:uiPriority w:val="1"/>
+    <w:semiHidden/>
     <w:unhideWhenUsed/>
   </w:style>
   <w:style w:type="table" w:default="1" w:styleId="TableNormal">
@@ -18745,7 +19047,7 @@
 </file>
 
 <file path=customXml/itemProps1.xml><?xml version="1.0" encoding="utf-8"?>
-<ds:datastoreItem xmlns:ds="http://schemas.openxmlformats.org/officeDocument/2006/customXml" ds:itemID="{092EEA0A-17AD-4A26-86A3-24B27B3EC6DD}">
+<ds:datastoreItem xmlns:ds="http://schemas.openxmlformats.org/officeDocument/2006/customXml" ds:itemID="{97D62347-D6B2-4CA2-8E48-3024D8982E01}">
   <ds:schemaRefs>
     <ds:schemaRef ds:uri="http://schemas.openxmlformats.org/officeDocument/2006/bibliography"/>
   </ds:schemaRefs>

</xml_diff>